<commit_message>
Criação da especificação funcional da geração de log e alteração a capa da EF do site
</commit_message>
<xml_diff>
--- a/Documentação/EF_Site_Institucional.docx
+++ b/Documentação/EF_Site_Institucional.docx
@@ -60,18 +60,19 @@
     <w:p>
       <w:pPr>
         <w:pStyle w:val="Ttulo1"/>
+        <w:spacing w:before="0" w:after="0" w:line="240" w:lineRule="auto"/>
         <w:jc w:val="right"/>
         <w:rPr>
           <w:color w:val="215E99" w:themeColor="text2" w:themeTint="BF"/>
-          <w:sz w:val="72"/>
-          <w:szCs w:val="72"/>
+          <w:sz w:val="52"/>
+          <w:szCs w:val="52"/>
         </w:rPr>
       </w:pPr>
       <w:r>
         <w:rPr>
           <w:color w:val="215E99" w:themeColor="text2" w:themeTint="BF"/>
-          <w:sz w:val="72"/>
-          <w:szCs w:val="72"/>
+          <w:sz w:val="52"/>
+          <w:szCs w:val="52"/>
         </w:rPr>
         <w:t>Especificação Funcional</w:t>
       </w:r>
@@ -79,28 +80,25 @@
     <w:p>
       <w:pPr>
         <w:pStyle w:val="Ttulo1"/>
+        <w:spacing w:before="0" w:after="0" w:line="240" w:lineRule="auto"/>
         <w:jc w:val="right"/>
         <w:rPr>
+          <w:b/>
+          <w:bCs/>
           <w:color w:val="215E99" w:themeColor="text2" w:themeTint="BF"/>
-          <w:sz w:val="56"/>
-          <w:szCs w:val="56"/>
-        </w:rPr>
-      </w:pPr>
-      <w:r>
-        <w:rPr>
+          <w:sz w:val="80"/>
+          <w:szCs w:val="80"/>
+        </w:rPr>
+      </w:pPr>
+      <w:r>
+        <w:rPr>
+          <w:b/>
+          <w:bCs/>
           <w:color w:val="215E99" w:themeColor="text2" w:themeTint="BF"/>
-          <w:sz w:val="56"/>
-          <w:szCs w:val="56"/>
-        </w:rPr>
-        <w:t xml:space="preserve">Site </w:t>
-      </w:r>
-      <w:r>
-        <w:rPr>
-          <w:color w:val="215E99" w:themeColor="text2" w:themeTint="BF"/>
-          <w:sz w:val="56"/>
-          <w:szCs w:val="56"/>
-        </w:rPr>
-        <w:t>Institucional</w:t>
+          <w:sz w:val="80"/>
+          <w:szCs w:val="80"/>
+        </w:rPr>
+        <w:t>SITE INSTITUCIONAL</w:t>
       </w:r>
     </w:p>
     <w:p>
@@ -122,6 +120,7 @@
         <w:t>Desenvolvimento</w:t>
       </w:r>
     </w:p>
+    <w:p/>
     <w:p/>
     <w:p/>
     <w:p/>
@@ -223,11 +222,9 @@
             <w:pPr>
               <w:spacing w:line="360" w:lineRule="auto"/>
             </w:pPr>
-            <w:proofErr w:type="spellStart"/>
             <w:r>
               <w:t>LiSync</w:t>
             </w:r>
-            <w:proofErr w:type="spellEnd"/>
           </w:p>
         </w:tc>
       </w:tr>
@@ -527,7 +524,7 @@
           <w:sz w:val="24"/>
           <w:szCs w:val="24"/>
         </w:rPr>
-        <w:t>Funcionalidades</w:t>
+        <w:t>Requisitos Funcionais</w:t>
       </w:r>
     </w:p>
     <w:p>
@@ -895,33 +892,8 @@
           <w:b/>
           <w:bCs/>
         </w:rPr>
-        <w:t xml:space="preserve">.1 </w:t>
-      </w:r>
-      <w:proofErr w:type="spellStart"/>
-      <w:r>
-        <w:rPr>
-          <w:b/>
-          <w:bCs/>
-        </w:rPr>
-        <w:t>User</w:t>
-      </w:r>
-      <w:proofErr w:type="spellEnd"/>
-      <w:r>
-        <w:rPr>
-          <w:b/>
-          <w:bCs/>
-        </w:rPr>
-        <w:t xml:space="preserve"> </w:t>
-      </w:r>
-      <w:proofErr w:type="spellStart"/>
-      <w:r>
-        <w:rPr>
-          <w:b/>
-          <w:bCs/>
-        </w:rPr>
-        <w:t>Storys</w:t>
-      </w:r>
-      <w:proofErr w:type="spellEnd"/>
+        <w:t>.1 User Storys</w:t>
+      </w:r>
     </w:p>
     <w:p>
       <w:pPr>
@@ -996,6 +968,7 @@
         <w:rPr>
           <w:b/>
           <w:bCs/>
+          <w:noProof/>
         </w:rPr>
         <w:drawing>
           <wp:inline distT="0" distB="0" distL="0" distR="0" wp14:anchorId="489C3D4D" wp14:editId="2175D1AD">

</xml_diff>